<commit_message>
Added code to Week 2
</commit_message>
<xml_diff>
--- a/4. Using Databases with Python (Module 4)/Week 2/1. Relational Databases.docx
+++ b/4. Using Databases with Python (Module 4)/Week 2/1. Relational Databases.docx
@@ -142,10 +142,7 @@
         <w:t>- Four basic functions</w:t>
       </w:r>
       <w:r>
-        <w:t xml:space="preserve"> </w:t>
-      </w:r>
-      <w:r>
-        <w:t>(CRUD)</w:t>
+        <w:t xml:space="preserve"> (CRUD)</w:t>
       </w:r>
       <w:r>
         <w:t xml:space="preserve">: </w:t>
@@ -292,6 +289,9 @@
         <w:br/>
       </w:r>
       <w:r>
+        <w:rPr>
+          <w:noProof/>
+        </w:rPr>
         <w:drawing>
           <wp:inline distT="0" distB="0" distL="0" distR="0" wp14:anchorId="09CFF458" wp14:editId="35AA791E">
             <wp:extent cx="3390900" cy="1791813"/>
@@ -329,6 +329,9 @@
         </w:drawing>
       </w:r>
       <w:r>
+        <w:rPr>
+          <w:noProof/>
+        </w:rPr>
         <w:drawing>
           <wp:inline distT="0" distB="0" distL="0" distR="0" wp14:anchorId="3E903A7F" wp14:editId="2CC6CFF1">
             <wp:extent cx="3390900" cy="1655440"/>
@@ -563,6 +566,9 @@
         <w:br/>
       </w:r>
       <w:r>
+        <w:rPr>
+          <w:noProof/>
+        </w:rPr>
         <w:drawing>
           <wp:inline distT="0" distB="0" distL="0" distR="0" wp14:anchorId="03B5269D" wp14:editId="760B364C">
             <wp:extent cx="3543300" cy="1696707"/>
@@ -626,6 +632,9 @@
         <w:br/>
       </w:r>
       <w:r>
+        <w:rPr>
+          <w:noProof/>
+        </w:rPr>
         <w:drawing>
           <wp:inline distT="0" distB="0" distL="0" distR="0" wp14:anchorId="5EE1922D" wp14:editId="5259BE12">
             <wp:extent cx="1733792" cy="704948"/>
@@ -777,24 +786,1035 @@
       </w:r>
       <w:r>
         <w:br/>
-      </w:r>
-      <w:r>
-        <w:t>SELECT * FROM Users</w:t>
-      </w:r>
-      <w:r>
-        <w:t xml:space="preserve"> ORDER BY email</w:t>
-      </w:r>
-      <w:r>
-        <w:br/>
-      </w:r>
-      <w:r>
-        <w:t xml:space="preserve">SELECT * FROM Users ORDER BY </w:t>
-      </w:r>
-      <w:r>
-        <w:t>name</w:t>
-      </w:r>
-      <w:r>
-        <w:br/>
+        <w:t>SELECT * FROM Users ORDER BY email</w:t>
+      </w:r>
+      <w:r>
+        <w:br/>
+        <w:t>SELECT * FROM Users ORDER BY name</w:t>
+      </w:r>
+      <w:r>
+        <w:br/>
+      </w:r>
+    </w:p>
+    <w:p>
+      <w:pPr>
+        <w:rPr>
+          <w:b/>
+          <w:bCs/>
+          <w:u w:val="single"/>
+        </w:rPr>
+      </w:pPr>
+      <w:r>
+        <w:rPr>
+          <w:b/>
+          <w:bCs/>
+          <w:u w:val="single"/>
+        </w:rPr>
+        <w:t>Databases:</w:t>
+      </w:r>
+    </w:p>
+    <w:p>
+      <w:r>
+        <w:t xml:space="preserve">- Relational databases are stored as a dictionary with a </w:t>
+      </w:r>
+      <w:r>
+        <w:rPr>
+          <w:i/>
+          <w:iCs/>
+        </w:rPr>
+        <w:t>key:value</w:t>
+      </w:r>
+      <w:r>
+        <w:rPr>
+          <w:i/>
+          <w:iCs/>
+        </w:rPr>
+        <w:t xml:space="preserve"> </w:t>
+      </w:r>
+      <w:r>
+        <w:t>mapping</w:t>
+      </w:r>
+      <w:r>
+        <w:br/>
+        <w:t>- Data is indexed to allow for the quick retrieval of it even amongst large amounts of data</w:t>
+      </w:r>
+      <w:r>
+        <w:br/>
+        <w:t>- Simple operations on a database will be done through the database manager but ore complex/tedious ones will be done using a Python script</w:t>
+      </w:r>
+      <w:r>
+        <w:br/>
+        <w:t xml:space="preserve">- When we create a database we must label in advance the column names and </w:t>
+      </w:r>
+      <w:r>
+        <w:t>the type of data that will be stored in it</w:t>
+      </w:r>
+      <w:r>
+        <w:br/>
+      </w:r>
+      <w:r>
+        <w:drawing>
+          <wp:inline distT="0" distB="0" distL="0" distR="0" wp14:anchorId="26F6E6A9" wp14:editId="33B8ED0F">
+            <wp:extent cx="3448050" cy="1372908"/>
+            <wp:effectExtent l="0" t="0" r="0" b="0"/>
+            <wp:docPr id="731294431" name="Picture 1" descr="A screen shot of a computer program&#10;&#10;Description automatically generated"/>
+            <wp:cNvGraphicFramePr>
+              <a:graphicFrameLocks xmlns:a="http://schemas.openxmlformats.org/drawingml/2006/main" noChangeAspect="1"/>
+            </wp:cNvGraphicFramePr>
+            <a:graphic xmlns:a="http://schemas.openxmlformats.org/drawingml/2006/main">
+              <a:graphicData uri="http://schemas.openxmlformats.org/drawingml/2006/picture">
+                <pic:pic xmlns:pic="http://schemas.openxmlformats.org/drawingml/2006/picture">
+                  <pic:nvPicPr>
+                    <pic:cNvPr id="731294431" name="Picture 1" descr="A screen shot of a computer program&#10;&#10;Description automatically generated"/>
+                    <pic:cNvPicPr/>
+                  </pic:nvPicPr>
+                  <pic:blipFill>
+                    <a:blip r:embed="rId8"/>
+                    <a:stretch>
+                      <a:fillRect/>
+                    </a:stretch>
+                  </pic:blipFill>
+                  <pic:spPr>
+                    <a:xfrm>
+                      <a:off x="0" y="0"/>
+                      <a:ext cx="3457142" cy="1376528"/>
+                    </a:xfrm>
+                    <a:prstGeom prst="rect">
+                      <a:avLst/>
+                    </a:prstGeom>
+                  </pic:spPr>
+                </pic:pic>
+              </a:graphicData>
+            </a:graphic>
+          </wp:inline>
+        </w:drawing>
+      </w:r>
+      <w:r>
+        <w:br/>
+      </w:r>
+      <w:r>
+        <w:rPr>
+          <w:i/>
+          <w:iCs/>
+        </w:rPr>
+        <w:t xml:space="preserve">connect </w:t>
+      </w:r>
+      <w:r>
+        <w:t>– Makes a connection to the database (stored in file ‘music.sqlite’)</w:t>
+      </w:r>
+      <w:r>
+        <w:br/>
+      </w:r>
+      <w:r>
+        <w:rPr>
+          <w:i/>
+          <w:iCs/>
+        </w:rPr>
+        <w:t xml:space="preserve">cursor – </w:t>
+      </w:r>
+      <w:r>
+        <w:t>Functions similar to</w:t>
+      </w:r>
+      <w:r>
+        <w:rPr>
+          <w:i/>
+          <w:iCs/>
+        </w:rPr>
+        <w:t xml:space="preserve"> open() </w:t>
+      </w:r>
+      <w:r>
+        <w:t>and allows us to perform operations on the data stored in the database</w:t>
+      </w:r>
+      <w:r>
+        <w:br/>
+      </w:r>
+      <w:r>
+        <w:drawing>
+          <wp:inline distT="0" distB="0" distL="0" distR="0" wp14:anchorId="056C9181" wp14:editId="4DD1EFB7">
+            <wp:extent cx="3152455" cy="1476375"/>
+            <wp:effectExtent l="0" t="0" r="0" b="0"/>
+            <wp:docPr id="1304740423" name="Picture 1" descr="A diagram of a diagram of a group&#10;&#10;Description automatically generated"/>
+            <wp:cNvGraphicFramePr>
+              <a:graphicFrameLocks xmlns:a="http://schemas.openxmlformats.org/drawingml/2006/main" noChangeAspect="1"/>
+            </wp:cNvGraphicFramePr>
+            <a:graphic xmlns:a="http://schemas.openxmlformats.org/drawingml/2006/main">
+              <a:graphicData uri="http://schemas.openxmlformats.org/drawingml/2006/picture">
+                <pic:pic xmlns:pic="http://schemas.openxmlformats.org/drawingml/2006/picture">
+                  <pic:nvPicPr>
+                    <pic:cNvPr id="1304740423" name="Picture 1" descr="A diagram of a diagram of a group&#10;&#10;Description automatically generated"/>
+                    <pic:cNvPicPr/>
+                  </pic:nvPicPr>
+                  <pic:blipFill>
+                    <a:blip r:embed="rId9"/>
+                    <a:stretch>
+                      <a:fillRect/>
+                    </a:stretch>
+                  </pic:blipFill>
+                  <pic:spPr>
+                    <a:xfrm>
+                      <a:off x="0" y="0"/>
+                      <a:ext cx="3172841" cy="1485922"/>
+                    </a:xfrm>
+                    <a:prstGeom prst="rect">
+                      <a:avLst/>
+                    </a:prstGeom>
+                  </pic:spPr>
+                </pic:pic>
+              </a:graphicData>
+            </a:graphic>
+          </wp:inline>
+        </w:drawing>
+      </w:r>
+    </w:p>
+    <w:p>
+      <w:r>
+        <w:rPr>
+          <w:noProof/>
+        </w:rPr>
+        <w:lastRenderedPageBreak/>
+        <mc:AlternateContent>
+          <mc:Choice Requires="wps">
+            <w:drawing>
+              <wp:anchor distT="0" distB="0" distL="114300" distR="114300" simplePos="0" relativeHeight="251660288" behindDoc="0" locked="0" layoutInCell="1" allowOverlap="1" wp14:anchorId="1F8AA9A0" wp14:editId="34EB5942">
+                <wp:simplePos x="0" y="0"/>
+                <wp:positionH relativeFrom="column">
+                  <wp:posOffset>4629150</wp:posOffset>
+                </wp:positionH>
+                <wp:positionV relativeFrom="paragraph">
+                  <wp:posOffset>9525</wp:posOffset>
+                </wp:positionV>
+                <wp:extent cx="2581275" cy="1352550"/>
+                <wp:effectExtent l="0" t="0" r="28575" b="19050"/>
+                <wp:wrapNone/>
+                <wp:docPr id="160252263" name="Text Box 1"/>
+                <wp:cNvGraphicFramePr/>
+                <a:graphic xmlns:a="http://schemas.openxmlformats.org/drawingml/2006/main">
+                  <a:graphicData uri="http://schemas.microsoft.com/office/word/2010/wordprocessingShape">
+                    <wps:wsp>
+                      <wps:cNvSpPr txBox="1"/>
+                      <wps:spPr>
+                        <a:xfrm>
+                          <a:off x="0" y="0"/>
+                          <a:ext cx="2581275" cy="1352550"/>
+                        </a:xfrm>
+                        <a:prstGeom prst="rect">
+                          <a:avLst/>
+                        </a:prstGeom>
+                        <a:solidFill>
+                          <a:schemeClr val="lt1"/>
+                        </a:solidFill>
+                        <a:ln w="6350">
+                          <a:solidFill>
+                            <a:prstClr val="black"/>
+                          </a:solidFill>
+                        </a:ln>
+                      </wps:spPr>
+                      <wps:txbx>
+                        <w:txbxContent>
+                          <w:p>
+                            <w:r>
+                              <w:rPr>
+                                <w:noProof/>
+                              </w:rPr>
+                              <w:drawing>
+                                <wp:inline distT="0" distB="0" distL="0" distR="0" wp14:anchorId="65896C17" wp14:editId="3B6C1416">
+                                  <wp:extent cx="2392045" cy="1198880"/>
+                                  <wp:effectExtent l="0" t="0" r="8255" b="1270"/>
+                                  <wp:docPr id="2093183230" name="Picture 1" descr="A screenshot of a game&#10;&#10;Description automatically generated"/>
+                                  <wp:cNvGraphicFramePr>
+                                    <a:graphicFrameLocks xmlns:a="http://schemas.openxmlformats.org/drawingml/2006/main" noChangeAspect="1"/>
+                                  </wp:cNvGraphicFramePr>
+                                  <a:graphic xmlns:a="http://schemas.openxmlformats.org/drawingml/2006/main">
+                                    <a:graphicData uri="http://schemas.openxmlformats.org/drawingml/2006/picture">
+                                      <pic:pic xmlns:pic="http://schemas.openxmlformats.org/drawingml/2006/picture">
+                                        <pic:nvPicPr>
+                                          <pic:cNvPr id="2093183230" name="Picture 1" descr="A screenshot of a game&#10;&#10;Description automatically generated"/>
+                                          <pic:cNvPicPr/>
+                                        </pic:nvPicPr>
+                                        <pic:blipFill>
+                                          <a:blip r:embed="rId10"/>
+                                          <a:stretch>
+                                            <a:fillRect/>
+                                          </a:stretch>
+                                        </pic:blipFill>
+                                        <pic:spPr>
+                                          <a:xfrm>
+                                            <a:off x="0" y="0"/>
+                                            <a:ext cx="2392045" cy="1198880"/>
+                                          </a:xfrm>
+                                          <a:prstGeom prst="rect">
+                                            <a:avLst/>
+                                          </a:prstGeom>
+                                        </pic:spPr>
+                                      </pic:pic>
+                                    </a:graphicData>
+                                  </a:graphic>
+                                </wp:inline>
+                              </w:drawing>
+                            </w:r>
+                          </w:p>
+                        </w:txbxContent>
+                      </wps:txbx>
+                      <wps:bodyPr rot="0" spcFirstLastPara="0" vertOverflow="overflow" horzOverflow="overflow" vert="horz" wrap="square" lIns="91440" tIns="45720" rIns="91440" bIns="45720" numCol="1" spcCol="0" rtlCol="0" fromWordArt="0" anchor="t" anchorCtr="0" forceAA="0" compatLnSpc="1">
+                        <a:prstTxWarp prst="textNoShape">
+                          <a:avLst/>
+                        </a:prstTxWarp>
+                        <a:noAutofit/>
+                      </wps:bodyPr>
+                    </wps:wsp>
+                  </a:graphicData>
+                </a:graphic>
+                <wp14:sizeRelH relativeFrom="margin">
+                  <wp14:pctWidth>0</wp14:pctWidth>
+                </wp14:sizeRelH>
+                <wp14:sizeRelV relativeFrom="margin">
+                  <wp14:pctHeight>0</wp14:pctHeight>
+                </wp14:sizeRelV>
+              </wp:anchor>
+            </w:drawing>
+          </mc:Choice>
+          <mc:Fallback>
+            <w:pict>
+              <v:shape w14:anchorId="1F8AA9A0" id="_x0000_s1027" type="#_x0000_t202" style="position:absolute;margin-left:364.5pt;margin-top:.75pt;width:203.25pt;height:106.5pt;z-index:251660288;visibility:visible;mso-wrap-style:square;mso-width-percent:0;mso-height-percent:0;mso-wrap-distance-left:9pt;mso-wrap-distance-top:0;mso-wrap-distance-right:9pt;mso-wrap-distance-bottom:0;mso-position-horizontal:absolute;mso-position-horizontal-relative:text;mso-position-vertical:absolute;mso-position-vertical-relative:text;mso-width-percent:0;mso-height-percent:0;mso-width-relative:margin;mso-height-relative:margin;v-text-anchor:top" o:gfxdata="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" fillcolor="white [3201]" strokeweight=".5pt">
+                <v:textbox>
+                  <w:txbxContent>
+                    <w:p>
+                      <w:r>
+                        <w:rPr>
+                          <w:noProof/>
+                        </w:rPr>
+                        <w:drawing>
+                          <wp:inline distT="0" distB="0" distL="0" distR="0" wp14:anchorId="65896C17" wp14:editId="3B6C1416">
+                            <wp:extent cx="2392045" cy="1198880"/>
+                            <wp:effectExtent l="0" t="0" r="8255" b="1270"/>
+                            <wp:docPr id="2093183230" name="Picture 1" descr="A screenshot of a game&#10;&#10;Description automatically generated"/>
+                            <wp:cNvGraphicFramePr>
+                              <a:graphicFrameLocks xmlns:a="http://schemas.openxmlformats.org/drawingml/2006/main" noChangeAspect="1"/>
+                            </wp:cNvGraphicFramePr>
+                            <a:graphic xmlns:a="http://schemas.openxmlformats.org/drawingml/2006/main">
+                              <a:graphicData uri="http://schemas.openxmlformats.org/drawingml/2006/picture">
+                                <pic:pic xmlns:pic="http://schemas.openxmlformats.org/drawingml/2006/picture">
+                                  <pic:nvPicPr>
+                                    <pic:cNvPr id="2093183230" name="Picture 1" descr="A screenshot of a game&#10;&#10;Description automatically generated"/>
+                                    <pic:cNvPicPr/>
+                                  </pic:nvPicPr>
+                                  <pic:blipFill>
+                                    <a:blip r:embed="rId10"/>
+                                    <a:stretch>
+                                      <a:fillRect/>
+                                    </a:stretch>
+                                  </pic:blipFill>
+                                  <pic:spPr>
+                                    <a:xfrm>
+                                      <a:off x="0" y="0"/>
+                                      <a:ext cx="2392045" cy="1198880"/>
+                                    </a:xfrm>
+                                    <a:prstGeom prst="rect">
+                                      <a:avLst/>
+                                    </a:prstGeom>
+                                  </pic:spPr>
+                                </pic:pic>
+                              </a:graphicData>
+                            </a:graphic>
+                          </wp:inline>
+                        </w:drawing>
+                      </w:r>
+                    </w:p>
+                  </w:txbxContent>
+                </v:textbox>
+              </v:shape>
+            </w:pict>
+          </mc:Fallback>
+        </mc:AlternateContent>
+      </w:r>
+      <w:r>
+        <w:drawing>
+          <wp:inline distT="0" distB="0" distL="0" distR="0" wp14:anchorId="7AEF8137" wp14:editId="2221D050">
+            <wp:extent cx="4525772" cy="1685925"/>
+            <wp:effectExtent l="0" t="0" r="8255" b="0"/>
+            <wp:docPr id="1060307583" name="Picture 1" descr="A computer code with text&#10;&#10;Description automatically generated"/>
+            <wp:cNvGraphicFramePr>
+              <a:graphicFrameLocks xmlns:a="http://schemas.openxmlformats.org/drawingml/2006/main" noChangeAspect="1"/>
+            </wp:cNvGraphicFramePr>
+            <a:graphic xmlns:a="http://schemas.openxmlformats.org/drawingml/2006/main">
+              <a:graphicData uri="http://schemas.openxmlformats.org/drawingml/2006/picture">
+                <pic:pic xmlns:pic="http://schemas.openxmlformats.org/drawingml/2006/picture">
+                  <pic:nvPicPr>
+                    <pic:cNvPr id="1060307583" name="Picture 1" descr="A computer code with text&#10;&#10;Description automatically generated"/>
+                    <pic:cNvPicPr/>
+                  </pic:nvPicPr>
+                  <pic:blipFill>
+                    <a:blip r:embed="rId11"/>
+                    <a:stretch>
+                      <a:fillRect/>
+                    </a:stretch>
+                  </pic:blipFill>
+                  <pic:spPr>
+                    <a:xfrm>
+                      <a:off x="0" y="0"/>
+                      <a:ext cx="4536579" cy="1689951"/>
+                    </a:xfrm>
+                    <a:prstGeom prst="rect">
+                      <a:avLst/>
+                    </a:prstGeom>
+                  </pic:spPr>
+                </pic:pic>
+              </a:graphicData>
+            </a:graphic>
+          </wp:inline>
+        </w:drawing>
+      </w:r>
+      <w:r>
+        <w:br/>
+      </w:r>
+      <w:r>
+        <w:drawing>
+          <wp:inline distT="0" distB="0" distL="0" distR="0" wp14:anchorId="6CC2C73D" wp14:editId="5C6F5DE1">
+            <wp:extent cx="4525645" cy="1867162"/>
+            <wp:effectExtent l="0" t="0" r="8255" b="0"/>
+            <wp:docPr id="878140034" name="Picture 1" descr="A white background with blue text&#10;&#10;Description automatically generated"/>
+            <wp:cNvGraphicFramePr>
+              <a:graphicFrameLocks xmlns:a="http://schemas.openxmlformats.org/drawingml/2006/main" noChangeAspect="1"/>
+            </wp:cNvGraphicFramePr>
+            <a:graphic xmlns:a="http://schemas.openxmlformats.org/drawingml/2006/main">
+              <a:graphicData uri="http://schemas.openxmlformats.org/drawingml/2006/picture">
+                <pic:pic xmlns:pic="http://schemas.openxmlformats.org/drawingml/2006/picture">
+                  <pic:nvPicPr>
+                    <pic:cNvPr id="878140034" name="Picture 1" descr="A white background with blue text&#10;&#10;Description automatically generated"/>
+                    <pic:cNvPicPr/>
+                  </pic:nvPicPr>
+                  <pic:blipFill>
+                    <a:blip r:embed="rId12"/>
+                    <a:stretch>
+                      <a:fillRect/>
+                    </a:stretch>
+                  </pic:blipFill>
+                  <pic:spPr>
+                    <a:xfrm>
+                      <a:off x="0" y="0"/>
+                      <a:ext cx="4540878" cy="1873447"/>
+                    </a:xfrm>
+                    <a:prstGeom prst="rect">
+                      <a:avLst/>
+                    </a:prstGeom>
+                  </pic:spPr>
+                </pic:pic>
+              </a:graphicData>
+            </a:graphic>
+          </wp:inline>
+        </w:drawing>
+      </w:r>
+    </w:p>
+    <w:p>
+      <w:r>
+        <w:t xml:space="preserve">- </w:t>
+      </w:r>
+      <w:r>
+        <w:rPr>
+          <w:i/>
+          <w:iCs/>
+        </w:rPr>
+        <w:t xml:space="preserve">Cursor </w:t>
+      </w:r>
+      <w:r>
+        <w:t>does not read all of the data from a database when we execute SELECT so you need to create a for loop for it</w:t>
+      </w:r>
+    </w:p>
+    <w:p>
+      <w:pPr>
+        <w:rPr>
+          <w:b/>
+          <w:bCs/>
+          <w:u w:val="single"/>
+        </w:rPr>
+      </w:pPr>
+      <w:r>
+        <w:rPr>
+          <w:b/>
+          <w:bCs/>
+          <w:u w:val="single"/>
+        </w:rPr>
+        <w:t>SQL Commands:</w:t>
+      </w:r>
+    </w:p>
+    <w:p>
+      <w:r>
+        <w:drawing>
+          <wp:inline distT="0" distB="0" distL="0" distR="0" wp14:anchorId="66451BF0" wp14:editId="044DBB01">
+            <wp:extent cx="4305901" cy="323895"/>
+            <wp:effectExtent l="0" t="0" r="0" b="0"/>
+            <wp:docPr id="1999004887" name="Picture 1"/>
+            <wp:cNvGraphicFramePr>
+              <a:graphicFrameLocks xmlns:a="http://schemas.openxmlformats.org/drawingml/2006/main" noChangeAspect="1"/>
+            </wp:cNvGraphicFramePr>
+            <a:graphic xmlns:a="http://schemas.openxmlformats.org/drawingml/2006/main">
+              <a:graphicData uri="http://schemas.openxmlformats.org/drawingml/2006/picture">
+                <pic:pic xmlns:pic="http://schemas.openxmlformats.org/drawingml/2006/picture">
+                  <pic:nvPicPr>
+                    <pic:cNvPr id="1999004887" name=""/>
+                    <pic:cNvPicPr/>
+                  </pic:nvPicPr>
+                  <pic:blipFill>
+                    <a:blip r:embed="rId13"/>
+                    <a:stretch>
+                      <a:fillRect/>
+                    </a:stretch>
+                  </pic:blipFill>
+                  <pic:spPr>
+                    <a:xfrm>
+                      <a:off x="0" y="0"/>
+                      <a:ext cx="4305901" cy="323895"/>
+                    </a:xfrm>
+                    <a:prstGeom prst="rect">
+                      <a:avLst/>
+                    </a:prstGeom>
+                  </pic:spPr>
+                </pic:pic>
+              </a:graphicData>
+            </a:graphic>
+          </wp:inline>
+        </w:drawing>
+      </w:r>
+      <w:r>
+        <w:br/>
+      </w:r>
+      <w:r>
+        <w:drawing>
+          <wp:inline distT="0" distB="0" distL="0" distR="0" wp14:anchorId="2B6A69B8" wp14:editId="2C6673F0">
+            <wp:extent cx="5029902" cy="314369"/>
+            <wp:effectExtent l="0" t="0" r="0" b="9525"/>
+            <wp:docPr id="2029549321" name="Picture 1"/>
+            <wp:cNvGraphicFramePr>
+              <a:graphicFrameLocks xmlns:a="http://schemas.openxmlformats.org/drawingml/2006/main" noChangeAspect="1"/>
+            </wp:cNvGraphicFramePr>
+            <a:graphic xmlns:a="http://schemas.openxmlformats.org/drawingml/2006/main">
+              <a:graphicData uri="http://schemas.openxmlformats.org/drawingml/2006/picture">
+                <pic:pic xmlns:pic="http://schemas.openxmlformats.org/drawingml/2006/picture">
+                  <pic:nvPicPr>
+                    <pic:cNvPr id="2029549321" name=""/>
+                    <pic:cNvPicPr/>
+                  </pic:nvPicPr>
+                  <pic:blipFill>
+                    <a:blip r:embed="rId14"/>
+                    <a:stretch>
+                      <a:fillRect/>
+                    </a:stretch>
+                  </pic:blipFill>
+                  <pic:spPr>
+                    <a:xfrm>
+                      <a:off x="0" y="0"/>
+                      <a:ext cx="5029902" cy="314369"/>
+                    </a:xfrm>
+                    <a:prstGeom prst="rect">
+                      <a:avLst/>
+                    </a:prstGeom>
+                  </pic:spPr>
+                </pic:pic>
+              </a:graphicData>
+            </a:graphic>
+          </wp:inline>
+        </w:drawing>
+      </w:r>
+      <w:r>
+        <w:br/>
+      </w:r>
+      <w:r>
+        <w:drawing>
+          <wp:inline distT="0" distB="0" distL="0" distR="0" wp14:anchorId="4DC473B6" wp14:editId="0497F68C">
+            <wp:extent cx="3934374" cy="362001"/>
+            <wp:effectExtent l="0" t="0" r="0" b="0"/>
+            <wp:docPr id="644042605" name="Picture 1"/>
+            <wp:cNvGraphicFramePr>
+              <a:graphicFrameLocks xmlns:a="http://schemas.openxmlformats.org/drawingml/2006/main" noChangeAspect="1"/>
+            </wp:cNvGraphicFramePr>
+            <a:graphic xmlns:a="http://schemas.openxmlformats.org/drawingml/2006/main">
+              <a:graphicData uri="http://schemas.openxmlformats.org/drawingml/2006/picture">
+                <pic:pic xmlns:pic="http://schemas.openxmlformats.org/drawingml/2006/picture">
+                  <pic:nvPicPr>
+                    <pic:cNvPr id="644042605" name=""/>
+                    <pic:cNvPicPr/>
+                  </pic:nvPicPr>
+                  <pic:blipFill>
+                    <a:blip r:embed="rId15"/>
+                    <a:stretch>
+                      <a:fillRect/>
+                    </a:stretch>
+                  </pic:blipFill>
+                  <pic:spPr>
+                    <a:xfrm>
+                      <a:off x="0" y="0"/>
+                      <a:ext cx="3934374" cy="362001"/>
+                    </a:xfrm>
+                    <a:prstGeom prst="rect">
+                      <a:avLst/>
+                    </a:prstGeom>
+                  </pic:spPr>
+                </pic:pic>
+              </a:graphicData>
+            </a:graphic>
+          </wp:inline>
+        </w:drawing>
+      </w:r>
+      <w:r>
+        <w:br/>
+      </w:r>
+      <w:r>
+        <w:drawing>
+          <wp:inline distT="0" distB="0" distL="0" distR="0" wp14:anchorId="63291108" wp14:editId="397F5CBD">
+            <wp:extent cx="6373114" cy="857370"/>
+            <wp:effectExtent l="0" t="0" r="0" b="0"/>
+            <wp:docPr id="1850921867" name="Picture 1"/>
+            <wp:cNvGraphicFramePr>
+              <a:graphicFrameLocks xmlns:a="http://schemas.openxmlformats.org/drawingml/2006/main" noChangeAspect="1"/>
+            </wp:cNvGraphicFramePr>
+            <a:graphic xmlns:a="http://schemas.openxmlformats.org/drawingml/2006/main">
+              <a:graphicData uri="http://schemas.openxmlformats.org/drawingml/2006/picture">
+                <pic:pic xmlns:pic="http://schemas.openxmlformats.org/drawingml/2006/picture">
+                  <pic:nvPicPr>
+                    <pic:cNvPr id="1850921867" name=""/>
+                    <pic:cNvPicPr/>
+                  </pic:nvPicPr>
+                  <pic:blipFill>
+                    <a:blip r:embed="rId16"/>
+                    <a:stretch>
+                      <a:fillRect/>
+                    </a:stretch>
+                  </pic:blipFill>
+                  <pic:spPr>
+                    <a:xfrm>
+                      <a:off x="0" y="0"/>
+                      <a:ext cx="6373114" cy="857370"/>
+                    </a:xfrm>
+                    <a:prstGeom prst="rect">
+                      <a:avLst/>
+                    </a:prstGeom>
+                  </pic:spPr>
+                </pic:pic>
+              </a:graphicData>
+            </a:graphic>
+          </wp:inline>
+        </w:drawing>
+      </w:r>
+      <w:r>
+        <w:br/>
+      </w:r>
+      <w:r>
+        <w:drawing>
+          <wp:inline distT="0" distB="0" distL="0" distR="0" wp14:anchorId="0B904943" wp14:editId="395757B9">
+            <wp:extent cx="4182059" cy="333422"/>
+            <wp:effectExtent l="0" t="0" r="0" b="9525"/>
+            <wp:docPr id="2021937164" name="Picture 1"/>
+            <wp:cNvGraphicFramePr>
+              <a:graphicFrameLocks xmlns:a="http://schemas.openxmlformats.org/drawingml/2006/main" noChangeAspect="1"/>
+            </wp:cNvGraphicFramePr>
+            <a:graphic xmlns:a="http://schemas.openxmlformats.org/drawingml/2006/main">
+              <a:graphicData uri="http://schemas.openxmlformats.org/drawingml/2006/picture">
+                <pic:pic xmlns:pic="http://schemas.openxmlformats.org/drawingml/2006/picture">
+                  <pic:nvPicPr>
+                    <pic:cNvPr id="2021937164" name=""/>
+                    <pic:cNvPicPr/>
+                  </pic:nvPicPr>
+                  <pic:blipFill>
+                    <a:blip r:embed="rId17"/>
+                    <a:stretch>
+                      <a:fillRect/>
+                    </a:stretch>
+                  </pic:blipFill>
+                  <pic:spPr>
+                    <a:xfrm>
+                      <a:off x="0" y="0"/>
+                      <a:ext cx="4182059" cy="333422"/>
+                    </a:xfrm>
+                    <a:prstGeom prst="rect">
+                      <a:avLst/>
+                    </a:prstGeom>
+                  </pic:spPr>
+                </pic:pic>
+              </a:graphicData>
+            </a:graphic>
+          </wp:inline>
+        </w:drawing>
+      </w:r>
+      <w:r>
+        <w:br/>
+      </w:r>
+      <w:r>
+        <w:drawing>
+          <wp:inline distT="0" distB="0" distL="0" distR="0" wp14:anchorId="01E81647" wp14:editId="3FAB4E13">
+            <wp:extent cx="4658375" cy="266737"/>
+            <wp:effectExtent l="0" t="0" r="8890" b="0"/>
+            <wp:docPr id="1131880530" name="Picture 1"/>
+            <wp:cNvGraphicFramePr>
+              <a:graphicFrameLocks xmlns:a="http://schemas.openxmlformats.org/drawingml/2006/main" noChangeAspect="1"/>
+            </wp:cNvGraphicFramePr>
+            <a:graphic xmlns:a="http://schemas.openxmlformats.org/drawingml/2006/main">
+              <a:graphicData uri="http://schemas.openxmlformats.org/drawingml/2006/picture">
+                <pic:pic xmlns:pic="http://schemas.openxmlformats.org/drawingml/2006/picture">
+                  <pic:nvPicPr>
+                    <pic:cNvPr id="1131880530" name=""/>
+                    <pic:cNvPicPr/>
+                  </pic:nvPicPr>
+                  <pic:blipFill>
+                    <a:blip r:embed="rId18"/>
+                    <a:stretch>
+                      <a:fillRect/>
+                    </a:stretch>
+                  </pic:blipFill>
+                  <pic:spPr>
+                    <a:xfrm>
+                      <a:off x="0" y="0"/>
+                      <a:ext cx="4658375" cy="266737"/>
+                    </a:xfrm>
+                    <a:prstGeom prst="rect">
+                      <a:avLst/>
+                    </a:prstGeom>
+                  </pic:spPr>
+                </pic:pic>
+              </a:graphicData>
+            </a:graphic>
+          </wp:inline>
+        </w:drawing>
+      </w:r>
+      <w:r>
+        <w:br/>
+      </w:r>
+      <w:r>
+        <w:drawing>
+          <wp:inline distT="0" distB="0" distL="0" distR="0" wp14:anchorId="01BBA140" wp14:editId="43C4ECBA">
+            <wp:extent cx="6458851" cy="1095528"/>
+            <wp:effectExtent l="0" t="0" r="0" b="9525"/>
+            <wp:docPr id="334011174" name="Picture 1" descr="A close up of black text&#10;&#10;Description automatically generated"/>
+            <wp:cNvGraphicFramePr>
+              <a:graphicFrameLocks xmlns:a="http://schemas.openxmlformats.org/drawingml/2006/main" noChangeAspect="1"/>
+            </wp:cNvGraphicFramePr>
+            <a:graphic xmlns:a="http://schemas.openxmlformats.org/drawingml/2006/main">
+              <a:graphicData uri="http://schemas.openxmlformats.org/drawingml/2006/picture">
+                <pic:pic xmlns:pic="http://schemas.openxmlformats.org/drawingml/2006/picture">
+                  <pic:nvPicPr>
+                    <pic:cNvPr id="334011174" name="Picture 1" descr="A close up of black text&#10;&#10;Description automatically generated"/>
+                    <pic:cNvPicPr/>
+                  </pic:nvPicPr>
+                  <pic:blipFill>
+                    <a:blip r:embed="rId19"/>
+                    <a:stretch>
+                      <a:fillRect/>
+                    </a:stretch>
+                  </pic:blipFill>
+                  <pic:spPr>
+                    <a:xfrm>
+                      <a:off x="0" y="0"/>
+                      <a:ext cx="6458851" cy="1095528"/>
+                    </a:xfrm>
+                    <a:prstGeom prst="rect">
+                      <a:avLst/>
+                    </a:prstGeom>
+                  </pic:spPr>
+                </pic:pic>
+              </a:graphicData>
+            </a:graphic>
+          </wp:inline>
+        </w:drawing>
+      </w:r>
+      <w:r>
+        <w:br/>
+      </w:r>
+      <w:r>
+        <w:drawing>
+          <wp:inline distT="0" distB="0" distL="0" distR="0" wp14:anchorId="79BEB78C" wp14:editId="249462BB">
+            <wp:extent cx="3705742" cy="352474"/>
+            <wp:effectExtent l="0" t="0" r="9525" b="9525"/>
+            <wp:docPr id="287253658" name="Picture 1"/>
+            <wp:cNvGraphicFramePr>
+              <a:graphicFrameLocks xmlns:a="http://schemas.openxmlformats.org/drawingml/2006/main" noChangeAspect="1"/>
+            </wp:cNvGraphicFramePr>
+            <a:graphic xmlns:a="http://schemas.openxmlformats.org/drawingml/2006/main">
+              <a:graphicData uri="http://schemas.openxmlformats.org/drawingml/2006/picture">
+                <pic:pic xmlns:pic="http://schemas.openxmlformats.org/drawingml/2006/picture">
+                  <pic:nvPicPr>
+                    <pic:cNvPr id="287253658" name=""/>
+                    <pic:cNvPicPr/>
+                  </pic:nvPicPr>
+                  <pic:blipFill>
+                    <a:blip r:embed="rId20"/>
+                    <a:stretch>
+                      <a:fillRect/>
+                    </a:stretch>
+                  </pic:blipFill>
+                  <pic:spPr>
+                    <a:xfrm>
+                      <a:off x="0" y="0"/>
+                      <a:ext cx="3705742" cy="352474"/>
+                    </a:xfrm>
+                    <a:prstGeom prst="rect">
+                      <a:avLst/>
+                    </a:prstGeom>
+                  </pic:spPr>
+                </pic:pic>
+              </a:graphicData>
+            </a:graphic>
+          </wp:inline>
+        </w:drawing>
+      </w:r>
+    </w:p>
+    <w:p>
+      <w:r>
+        <w:t xml:space="preserve">- </w:t>
+      </w:r>
+      <w:r>
+        <w:rPr>
+          <w:i/>
+          <w:iCs/>
+        </w:rPr>
+        <w:t xml:space="preserve">Data Modeling </w:t>
+      </w:r>
+      <w:r>
+        <w:t>– The act of deciding how to break up your application data into multiple tables and establishing relationships between those tables</w:t>
+      </w:r>
+      <w:r>
+        <w:br/>
+      </w:r>
+      <w:r>
+        <w:lastRenderedPageBreak/>
+        <w:t xml:space="preserve">- </w:t>
+      </w:r>
+      <w:r>
+        <w:rPr>
+          <w:i/>
+          <w:iCs/>
+        </w:rPr>
+        <w:t xml:space="preserve">Data Model </w:t>
+      </w:r>
+      <w:r>
+        <w:t>– The design document that shows the tables and their relationships</w:t>
+      </w:r>
+      <w:r>
+        <w:br/>
+      </w:r>
+      <w:r>
+        <w:softHyphen/>
+        <w:t xml:space="preserve">- </w:t>
+      </w:r>
+      <w:r>
+        <w:rPr>
+          <w:i/>
+          <w:iCs/>
+        </w:rPr>
+        <w:t xml:space="preserve">Database Normalization </w:t>
+      </w:r>
+      <w:r>
+        <w:t>– Never put the same string data in a column more than once, better to create a numeric key for the data and reference it from another table</w:t>
+      </w:r>
+      <w:r>
+        <w:br/>
+        <w:t xml:space="preserve">- Use a primary key to link one table to another, key </w:t>
+      </w:r>
+      <w:r>
+        <w:t xml:space="preserve">is a number assigned into table using </w:t>
+      </w:r>
+      <w:r>
+        <w:rPr>
+          <w:i/>
+          <w:iCs/>
+        </w:rPr>
+        <w:t xml:space="preserve">id </w:t>
+      </w:r>
+      <w:r>
+        <w:t xml:space="preserve">column </w:t>
+      </w:r>
+      <w:r>
+        <w:br/>
+      </w:r>
+      <w:r>
+        <w:drawing>
+          <wp:inline distT="0" distB="0" distL="0" distR="0" wp14:anchorId="76C2199D" wp14:editId="1636D6CA">
+            <wp:extent cx="5210902" cy="962159"/>
+            <wp:effectExtent l="0" t="0" r="8890" b="9525"/>
+            <wp:docPr id="1254028259" name="Picture 1" descr="A close-up of a computer code&#10;&#10;Description automatically generated"/>
+            <wp:cNvGraphicFramePr>
+              <a:graphicFrameLocks xmlns:a="http://schemas.openxmlformats.org/drawingml/2006/main" noChangeAspect="1"/>
+            </wp:cNvGraphicFramePr>
+            <a:graphic xmlns:a="http://schemas.openxmlformats.org/drawingml/2006/main">
+              <a:graphicData uri="http://schemas.openxmlformats.org/drawingml/2006/picture">
+                <pic:pic xmlns:pic="http://schemas.openxmlformats.org/drawingml/2006/picture">
+                  <pic:nvPicPr>
+                    <pic:cNvPr id="1254028259" name="Picture 1" descr="A close-up of a computer code&#10;&#10;Description automatically generated"/>
+                    <pic:cNvPicPr/>
+                  </pic:nvPicPr>
+                  <pic:blipFill>
+                    <a:blip r:embed="rId21"/>
+                    <a:stretch>
+                      <a:fillRect/>
+                    </a:stretch>
+                  </pic:blipFill>
+                  <pic:spPr>
+                    <a:xfrm>
+                      <a:off x="0" y="0"/>
+                      <a:ext cx="5210902" cy="962159"/>
+                    </a:xfrm>
+                    <a:prstGeom prst="rect">
+                      <a:avLst/>
+                    </a:prstGeom>
+                  </pic:spPr>
+                </pic:pic>
+              </a:graphicData>
+            </a:graphic>
+          </wp:inline>
+        </w:drawing>
+      </w:r>
+      <w:r>
+        <w:br/>
+        <w:t xml:space="preserve">- In the Artist Table, 42 is a </w:t>
+      </w:r>
+      <w:r>
+        <w:rPr>
+          <w:i/>
+          <w:iCs/>
+        </w:rPr>
+        <w:t>primary key</w:t>
+      </w:r>
+      <w:r>
+        <w:t xml:space="preserve"> but in subsequent tables that reference it is known as a </w:t>
+      </w:r>
+      <w:r>
+        <w:rPr>
+          <w:i/>
+          <w:iCs/>
+        </w:rPr>
+        <w:t>foreign key</w:t>
+      </w:r>
+      <w:r>
+        <w:rPr>
+          <w:i/>
+          <w:iCs/>
+        </w:rPr>
+        <w:t xml:space="preserve"> </w:t>
+      </w:r>
+      <w:r>
+        <w:t>because it references data in a different table</w:t>
+      </w:r>
+      <w:r>
+        <w:br/>
+      </w:r>
+      <w:r>
+        <w:drawing>
+          <wp:inline distT="0" distB="0" distL="0" distR="0" wp14:anchorId="3104B4C7" wp14:editId="1122B4DB">
+            <wp:extent cx="4267796" cy="1571844"/>
+            <wp:effectExtent l="0" t="0" r="0" b="0"/>
+            <wp:docPr id="1268479364" name="Picture 1" descr="A text on a white background&#10;&#10;Description automatically generated"/>
+            <wp:cNvGraphicFramePr>
+              <a:graphicFrameLocks xmlns:a="http://schemas.openxmlformats.org/drawingml/2006/main" noChangeAspect="1"/>
+            </wp:cNvGraphicFramePr>
+            <a:graphic xmlns:a="http://schemas.openxmlformats.org/drawingml/2006/main">
+              <a:graphicData uri="http://schemas.openxmlformats.org/drawingml/2006/picture">
+                <pic:pic xmlns:pic="http://schemas.openxmlformats.org/drawingml/2006/picture">
+                  <pic:nvPicPr>
+                    <pic:cNvPr id="1268479364" name="Picture 1" descr="A text on a white background&#10;&#10;Description automatically generated"/>
+                    <pic:cNvPicPr/>
+                  </pic:nvPicPr>
+                  <pic:blipFill>
+                    <a:blip r:embed="rId22"/>
+                    <a:stretch>
+                      <a:fillRect/>
+                    </a:stretch>
+                  </pic:blipFill>
+                  <pic:spPr>
+                    <a:xfrm>
+                      <a:off x="0" y="0"/>
+                      <a:ext cx="4267796" cy="1571844"/>
+                    </a:xfrm>
+                    <a:prstGeom prst="rect">
+                      <a:avLst/>
+                    </a:prstGeom>
+                  </pic:spPr>
+                </pic:pic>
+              </a:graphicData>
+            </a:graphic>
+          </wp:inline>
+        </w:drawing>
+      </w:r>
+      <w:r>
+        <w:br/>
+        <w:t>- When we want to retrieve data we use the JOIN keyword to properly extract it during a SELECT statement</w:t>
+      </w:r>
+      <w:r>
+        <w:br/>
+      </w:r>
+      <w:r>
+        <w:drawing>
+          <wp:inline distT="0" distB="0" distL="0" distR="0" wp14:anchorId="579D3903" wp14:editId="4F7D1A7B">
+            <wp:extent cx="2972215" cy="695422"/>
+            <wp:effectExtent l="0" t="0" r="0" b="9525"/>
+            <wp:docPr id="1940052804" name="Picture 1" descr="A close up of a text&#10;&#10;Description automatically generated"/>
+            <wp:cNvGraphicFramePr>
+              <a:graphicFrameLocks xmlns:a="http://schemas.openxmlformats.org/drawingml/2006/main" noChangeAspect="1"/>
+            </wp:cNvGraphicFramePr>
+            <a:graphic xmlns:a="http://schemas.openxmlformats.org/drawingml/2006/main">
+              <a:graphicData uri="http://schemas.openxmlformats.org/drawingml/2006/picture">
+                <pic:pic xmlns:pic="http://schemas.openxmlformats.org/drawingml/2006/picture">
+                  <pic:nvPicPr>
+                    <pic:cNvPr id="1940052804" name="Picture 1" descr="A close up of a text&#10;&#10;Description automatically generated"/>
+                    <pic:cNvPicPr/>
+                  </pic:nvPicPr>
+                  <pic:blipFill>
+                    <a:blip r:embed="rId23"/>
+                    <a:stretch>
+                      <a:fillRect/>
+                    </a:stretch>
+                  </pic:blipFill>
+                  <pic:spPr>
+                    <a:xfrm>
+                      <a:off x="0" y="0"/>
+                      <a:ext cx="2972215" cy="695422"/>
+                    </a:xfrm>
+                    <a:prstGeom prst="rect">
+                      <a:avLst/>
+                    </a:prstGeom>
+                  </pic:spPr>
+                </pic:pic>
+              </a:graphicData>
+            </a:graphic>
+          </wp:inline>
+        </w:drawing>
+      </w:r>
+      <w:r>
+        <w:br/>
+      </w:r>
+      <w:r>
+        <w:drawing>
+          <wp:inline distT="0" distB="0" distL="0" distR="0" wp14:anchorId="17616D18" wp14:editId="0FA2F635">
+            <wp:extent cx="6392167" cy="704948"/>
+            <wp:effectExtent l="0" t="0" r="8890" b="0"/>
+            <wp:docPr id="1249341068" name="Picture 1"/>
+            <wp:cNvGraphicFramePr>
+              <a:graphicFrameLocks xmlns:a="http://schemas.openxmlformats.org/drawingml/2006/main" noChangeAspect="1"/>
+            </wp:cNvGraphicFramePr>
+            <a:graphic xmlns:a="http://schemas.openxmlformats.org/drawingml/2006/main">
+              <a:graphicData uri="http://schemas.openxmlformats.org/drawingml/2006/picture">
+                <pic:pic xmlns:pic="http://schemas.openxmlformats.org/drawingml/2006/picture">
+                  <pic:nvPicPr>
+                    <pic:cNvPr id="1249341068" name=""/>
+                    <pic:cNvPicPr/>
+                  </pic:nvPicPr>
+                  <pic:blipFill>
+                    <a:blip r:embed="rId24"/>
+                    <a:stretch>
+                      <a:fillRect/>
+                    </a:stretch>
+                  </pic:blipFill>
+                  <pic:spPr>
+                    <a:xfrm>
+                      <a:off x="0" y="0"/>
+                      <a:ext cx="6392167" cy="704948"/>
+                    </a:xfrm>
+                    <a:prstGeom prst="rect">
+                      <a:avLst/>
+                    </a:prstGeom>
+                  </pic:spPr>
+                </pic:pic>
+              </a:graphicData>
+            </a:graphic>
+          </wp:inline>
+        </w:drawing>
       </w:r>
     </w:p>
     <w:sectPr>
@@ -1410,7 +2430,6 @@
   <w:style w:type="character" w:default="1" w:styleId="DefaultParagraphFont">
     <w:name w:val="Default Paragraph Font"/>
     <w:uiPriority w:val="1"/>
-    <w:semiHidden/>
     <w:unhideWhenUsed/>
   </w:style>
   <w:style w:type="table" w:default="1" w:styleId="TableNormal">

</xml_diff>